<commit_message>
order in weeks 6, 7
</commit_message>
<xml_diff>
--- a/game-rules.docx
+++ b/game-rules.docx
@@ -456,6 +456,13 @@
       </w:r>
       <w:r>
         <w:rPr>
+          <w:rFonts w:hint="cs"/>
+          <w:rtl/>
+        </w:rPr>
+        <w:t xml:space="preserve">בכל פעם </w:t>
+      </w:r>
+      <w:r>
+        <w:rPr>
           <w:rtl/>
         </w:rPr>
         <w:t>–</w:t>
@@ -580,7 +587,17 @@
           <w:rFonts w:hint="cs"/>
           <w:rtl/>
         </w:rPr>
-        <w:t xml:space="preserve"> יצליחו לשחק במשחק שלכם עד הסוף, בלי באגים ובלי להשתעמם</w:t>
+        <w:t xml:space="preserve"> יצליחו לשחק במשחק שלכם עד הסוף, בלי להשתעמם</w:t>
+      </w:r>
+      <w:r>
+        <w:t xml:space="preserve"> </w:t>
+      </w:r>
+      <w:r>
+        <w:rPr>
+          <w:rFonts w:hint="cs"/>
+          <w:rtl/>
+        </w:rPr>
+        <w:t>ובלי להיתקל בבאגים</w:t>
       </w:r>
       <w:r>
         <w:rPr>
@@ -735,44 +752,36 @@
     </w:p>
     <w:p>
       <w:pPr>
-        <w:pStyle w:val="Heading2"/>
-        <w:rPr>
-          <w:rtl/>
-        </w:rPr>
-      </w:pPr>
-      <w:r>
-        <w:rPr>
-          <w:rFonts w:hint="cs"/>
-          <w:rtl/>
-        </w:rPr>
-        <w:t>עבודת צוות</w:t>
+        <w:pStyle w:val="ListParagraph"/>
+      </w:pPr>
+      <w:r>
+        <w:rPr>
+          <w:rFonts w:hint="cs"/>
+          <w:rtl/>
+        </w:rPr>
+        <w:t>אפשרויות נוספות לצבור נקודות</w:t>
+      </w:r>
+      <w:r>
+        <w:rPr>
+          <w:rFonts w:hint="cs"/>
+          <w:rtl/>
+        </w:rPr>
+        <w:t xml:space="preserve"> יתווספו במהלך הסמסטר.</w:t>
       </w:r>
     </w:p>
     <w:p>
       <w:pPr>
-        <w:rPr>
-          <w:rtl/>
-        </w:rPr>
-      </w:pPr>
-      <w:r>
-        <w:rPr>
-          <w:rFonts w:hint="cs"/>
-          <w:rtl/>
-        </w:rPr>
-        <w:t xml:space="preserve">פיתוח משחק הוא עבודת צוות </w:t>
-      </w:r>
-      <w:r>
-        <w:rPr>
-          <w:rtl/>
-        </w:rPr>
-        <w:t>–</w:t>
-      </w:r>
-      <w:r>
-        <w:rPr>
-          <w:rFonts w:hint="cs"/>
-          <w:rtl/>
-        </w:rPr>
-        <w:t xml:space="preserve"> חשוב לעבוד בצוות כדי לוודא שהמשחק מעניין לא רק את מי שפיתח אותו אלא גם אנשים נוספים... לכן את כל המטלות בקורס יש לפתור בצוותים של 2 או 3 או 4 סטודנטים. </w:t>
+        <w:pStyle w:val="Heading2"/>
+        <w:rPr>
+          <w:rtl/>
+        </w:rPr>
+      </w:pPr>
+      <w:r>
+        <w:rPr>
+          <w:rFonts w:hint="cs"/>
+          <w:rtl/>
+        </w:rPr>
+        <w:t>עבודת צוות</w:t>
       </w:r>
     </w:p>
     <w:p>
@@ -786,7 +795,20 @@
           <w:rFonts w:hint="cs"/>
           <w:rtl/>
         </w:rPr>
-        <w:t>עם זאת, חשוב שכל חברי-הצוות יעבדו. אני יודע שאתם הסטודנטים מאד טובי-לב ואוהבים לעזור, וכשמישהו מבקש מכם לרשום את השם שלו על המטלה שלכם, אתם מסכימים בשמחה, כי ממילא עשיתם את העבודה, אז מה אכפת לכם לעזור לחבר... זה יפה מאד, וכשיש בחינה סופית זה לא מפריע כי בבחינה רואים מי למד ומי לא. אבל בקורס כזה, שאין בו מבחן וכולו מסתמך על עבודה במהלך הסמסטר, חשוב שכל חברי הצוות ישתתפו בעבודה.</w:t>
+        <w:t xml:space="preserve">פיתוח משחק הוא עבודת צוות </w:t>
+      </w:r>
+      <w:r>
+        <w:rPr>
+          <w:rtl/>
+        </w:rPr>
+        <w:t>–</w:t>
+      </w:r>
+      <w:r>
+        <w:rPr>
+          <w:rFonts w:hint="cs"/>
+          <w:rtl/>
+        </w:rPr>
+        <w:t xml:space="preserve"> חשוב לעבוד בצוות כדי לוודא שהמשחק מעניין לא רק את מי שפיתח אותו אלא גם אנשים נוספים... לכן את כל המטלות בקורס יש לפתור בצוותים של 2 או 3 או 4 סטודנטים. </w:t>
       </w:r>
     </w:p>
     <w:p>
@@ -800,28 +822,21 @@
           <w:rFonts w:hint="cs"/>
           <w:rtl/>
         </w:rPr>
-        <w:t>לכן, בחלק מהמטלות, כמות העבודה תהיה תלויה במספר</w:t>
-      </w:r>
-      <w:r>
-        <w:rPr>
-          <w:rFonts w:hint="cs"/>
-          <w:rtl/>
-        </w:rPr>
-        <w:t xml:space="preserve"> חברי הצוות. למשל, אם צריך לשחק במשחק מסויים ולתאר את החווייה, אז כל חבר-צוות צריך לכתוב תיאור אישי; אם צריך להמציא רעיונות</w:t>
-      </w:r>
-      <w:r>
-        <w:rPr>
-          <w:rFonts w:hint="cs"/>
-          <w:rtl/>
-        </w:rPr>
-        <w:t xml:space="preserve"> מקוריים</w:t>
-      </w:r>
-      <w:r>
-        <w:rPr>
-          <w:rFonts w:hint="cs"/>
-          <w:rtl/>
-        </w:rPr>
-        <w:t xml:space="preserve">, אז מספר </w:t>
+        <w:t xml:space="preserve">עם זאת, חשוב שכל חברי-הצוות יעבדו. </w:t>
+      </w:r>
+      <w:r>
+        <w:rPr>
+          <w:rFonts w:hint="cs"/>
+          <w:rtl/>
+        </w:rPr>
+        <w:t>אני יודע ש</w:t>
+      </w:r>
+      <w:r>
+        <w:rPr>
+          <w:rFonts w:hint="cs"/>
+          <w:rtl/>
+        </w:rPr>
+        <w:t xml:space="preserve">אתם מאד טובי-לב ואוהבים לעזור, וכשמישהו מבקש מכם לרשום את השם שלו על המטלה שלכם, אתם </w:t>
       </w:r>
       <w:bookmarkStart w:id="0" w:name="_GoBack"/>
       <w:bookmarkEnd w:id="0"/>
@@ -830,7 +845,42 @@
           <w:rFonts w:hint="cs"/>
           <w:rtl/>
         </w:rPr>
-        <w:t xml:space="preserve">הרעיונות </w:t>
+        <w:t>מסכימים בשמחה, כי ממילא עשיתם את העבודה, אז מה אכפת לכם לעזור לחבר... זה יפה מאד, וכשיש בחינה סופית זה לא מפריע כי בבחינה רואים מי למד ומי לא. אבל בקורס כזה, שאין בו מבחן וכולו מסתמך על עבודה במהלך הסמסטר, חשוב שכל חברי הצוות ישתתפו בעבודה.</w:t>
+      </w:r>
+    </w:p>
+    <w:p>
+      <w:pPr>
+        <w:rPr>
+          <w:rtl/>
+        </w:rPr>
+      </w:pPr>
+      <w:r>
+        <w:rPr>
+          <w:rFonts w:hint="cs"/>
+          <w:rtl/>
+        </w:rPr>
+        <w:t>לכן, בחלק מהמטלות, כמות העבודה תהיה תלויה במספר</w:t>
+      </w:r>
+      <w:r>
+        <w:rPr>
+          <w:rFonts w:hint="cs"/>
+          <w:rtl/>
+        </w:rPr>
+        <w:t xml:space="preserve"> חברי הצוות. למשל, אם צריך לשחק במשחק מסויים ולתאר את החווייה, אז כל חבר-צוות צריך לכתוב תיאור אישי; אם צריך להמציא רעיונות</w:t>
+      </w:r>
+      <w:r>
+        <w:rPr>
+          <w:rFonts w:hint="cs"/>
+          <w:rtl/>
+        </w:rPr>
+        <w:t xml:space="preserve"> מקוריים</w:t>
+      </w:r>
+      <w:r>
+        <w:rPr>
+          <w:rFonts w:hint="cs"/>
+          <w:rtl/>
+        </w:rPr>
+        <w:t xml:space="preserve">, אז מספר הרעיונות </w:t>
       </w:r>
       <w:r>
         <w:rPr>
@@ -3150,6 +3200,7 @@
   <w:style w:type="character" w:default="1" w:styleId="DefaultParagraphFont">
     <w:name w:val="Default Paragraph Font"/>
     <w:uiPriority w:val="1"/>
+    <w:semiHidden/>
     <w:unhideWhenUsed/>
   </w:style>
   <w:style w:type="table" w:default="1" w:styleId="TableNormal">
@@ -3888,7 +3939,7 @@
 </file>
 
 <file path=customXml/itemProps1.xml><?xml version="1.0" encoding="utf-8"?>
-<ds:datastoreItem xmlns:ds="http://schemas.openxmlformats.org/officeDocument/2006/customXml" ds:itemID="{937E69C8-8055-4F41-A271-D98448558EE8}">
+<ds:datastoreItem xmlns:ds="http://schemas.openxmlformats.org/officeDocument/2006/customXml" ds:itemID="{FEAB2EC6-1E19-47ED-B66B-8876E67A3EF2}">
   <ds:schemaRefs>
     <ds:schemaRef ds:uri="http://schemas.openxmlformats.org/officeDocument/2006/bibliography"/>
   </ds:schemaRefs>

</xml_diff>